<commit_message>
Ajuste documento de extensao
</commit_message>
<xml_diff>
--- a/documentos/Documento - Projeto de Extensão - BBS -Bite Bit Solution.docx
+++ b/documentos/Documento - Projeto de Extensão - BBS -Bite Bit Solution.docx
@@ -240,7 +240,27 @@
                 <w:sz w:val="20"/>
                 <w:szCs w:val="20"/>
               </w:rPr>
-              <w:t>. O sistema desenvolvido visa coletar e analisar tendências nas redes sociais — com foco em dados provenientes do Google Threads — para identificar padrões de comportamento e preferências dos consumidores. A partir dessa análise, o modelo de aprendizado de</w:t>
+              <w:t xml:space="preserve">. O sistema desenvolvido visa coletar e analisar tendências nas redes sociais — com foco em dados provenientes do Google </w:t>
+            </w:r>
+            <w:proofErr w:type="spellStart"/>
+            <w:r>
+              <w:rPr>
+                <w:rFonts w:ascii="Arial" w:eastAsia="Arial" w:hAnsi="Arial" w:cs="Arial"/>
+                <w:color w:val="525252"/>
+                <w:sz w:val="20"/>
+                <w:szCs w:val="20"/>
+              </w:rPr>
+              <w:t>Trends</w:t>
+            </w:r>
+            <w:proofErr w:type="spellEnd"/>
+            <w:r>
+              <w:rPr>
+                <w:rFonts w:ascii="Arial" w:eastAsia="Arial" w:hAnsi="Arial" w:cs="Arial"/>
+                <w:color w:val="525252"/>
+                <w:sz w:val="20"/>
+                <w:szCs w:val="20"/>
+              </w:rPr>
+              <w:t xml:space="preserve"> — para identificar padrões de comportamento e preferências dos consumidores. A partir dessa análise, o modelo de aprendizado de</w:t>
             </w:r>
             <w:r>
               <w:rPr>
@@ -251,6 +271,8 @@
               </w:rPr>
               <w:t xml:space="preserve"> máquina auxiliará a empresa parceira na criação de campanhas de marketing mais eficazes, baseadas em tendências emergentes e dados reais do público-alvo.</w:t>
             </w:r>
+            <w:bookmarkStart w:id="0" w:name="_GoBack"/>
+            <w:bookmarkEnd w:id="0"/>
           </w:p>
         </w:tc>
       </w:tr>
@@ -1978,16 +2000,27 @@
                 <w:sz w:val="20"/>
                 <w:szCs w:val="20"/>
               </w:rPr>
-              <w:t xml:space="preserve"> Learning capaz de analisar tendências do Google Threa</w:t>
-            </w:r>
-            <w:r>
-              <w:rPr>
-                <w:rFonts w:ascii="Arial" w:eastAsia="Arial" w:hAnsi="Arial" w:cs="Arial"/>
-                <w:color w:val="525252"/>
-                <w:sz w:val="20"/>
-                <w:szCs w:val="20"/>
-              </w:rPr>
-              <w:t>ds e gerar insights automáticos para apoiar decisões de marketing dos gestores.</w:t>
+              <w:t xml:space="preserve"> Learning capaz de analisar tendências do Google </w:t>
+            </w:r>
+            <w:proofErr w:type="spellStart"/>
+            <w:r>
+              <w:rPr>
+                <w:rFonts w:ascii="Arial" w:eastAsia="Arial" w:hAnsi="Arial" w:cs="Arial"/>
+                <w:color w:val="525252"/>
+                <w:sz w:val="20"/>
+                <w:szCs w:val="20"/>
+              </w:rPr>
+              <w:t>Trends</w:t>
+            </w:r>
+            <w:proofErr w:type="spellEnd"/>
+            <w:r>
+              <w:rPr>
+                <w:rFonts w:ascii="Arial" w:eastAsia="Arial" w:hAnsi="Arial" w:cs="Arial"/>
+                <w:color w:val="525252"/>
+                <w:sz w:val="20"/>
+                <w:szCs w:val="20"/>
+              </w:rPr>
+              <w:t xml:space="preserve"> e gerar insights automáticos para apoiar decisões de marketing dos gestores.</w:t>
             </w:r>
           </w:p>
         </w:tc>
@@ -2106,7 +2139,27 @@
                 <w:sz w:val="20"/>
                 <w:szCs w:val="20"/>
               </w:rPr>
-              <w:t xml:space="preserve"> Learning pode analisar tendências do Google Threads e gerar insights automáticos sobre o comportamento dos consumidores. Com isso, donos de restaurantes poderão planejar campanhas de mark</w:t>
+              <w:t xml:space="preserve"> Learning pode analisar tendências do Google </w:t>
+            </w:r>
+            <w:proofErr w:type="spellStart"/>
+            <w:r>
+              <w:rPr>
+                <w:rFonts w:ascii="Arial" w:eastAsia="Arial" w:hAnsi="Arial" w:cs="Arial"/>
+                <w:color w:val="525252"/>
+                <w:sz w:val="20"/>
+                <w:szCs w:val="20"/>
+              </w:rPr>
+              <w:t>Trends</w:t>
+            </w:r>
+            <w:proofErr w:type="spellEnd"/>
+            <w:r>
+              <w:rPr>
+                <w:rFonts w:ascii="Arial" w:eastAsia="Arial" w:hAnsi="Arial" w:cs="Arial"/>
+                <w:color w:val="525252"/>
+                <w:sz w:val="20"/>
+                <w:szCs w:val="20"/>
+              </w:rPr>
+              <w:t xml:space="preserve"> e gerar insights automáticos sobre o comportamento dos consumidores. Com isso, donos de restaurantes poderão planejar campanhas de mark</w:t>
             </w:r>
             <w:r>
               <w:rPr>
@@ -2439,7 +2492,27 @@
                 <w:sz w:val="20"/>
                 <w:szCs w:val="20"/>
               </w:rPr>
-              <w:t xml:space="preserve"> Learning para análise de tendências de consumo em redes sociais, com foco no Google Threads. O problema observado é que donos de restaurantes têm dificuldade em</w:t>
+              <w:t xml:space="preserve"> Learning para análise de tendências de consumo em redes sociais, com foco no Google </w:t>
+            </w:r>
+            <w:proofErr w:type="spellStart"/>
+            <w:r>
+              <w:rPr>
+                <w:rFonts w:ascii="Arial" w:eastAsia="Arial" w:hAnsi="Arial" w:cs="Arial"/>
+                <w:color w:val="525252"/>
+                <w:sz w:val="20"/>
+                <w:szCs w:val="20"/>
+              </w:rPr>
+              <w:t>Trends</w:t>
+            </w:r>
+            <w:proofErr w:type="spellEnd"/>
+            <w:r>
+              <w:rPr>
+                <w:rFonts w:ascii="Arial" w:eastAsia="Arial" w:hAnsi="Arial" w:cs="Arial"/>
+                <w:color w:val="525252"/>
+                <w:sz w:val="20"/>
+                <w:szCs w:val="20"/>
+              </w:rPr>
+              <w:t>. O problema observado é que donos de restaurantes têm dificuldade em</w:t>
             </w:r>
             <w:r>
               <w:rPr>
@@ -3141,18 +3214,7 @@
                 <w:sz w:val="20"/>
                 <w:szCs w:val="20"/>
               </w:rPr>
-              <w:t xml:space="preserve"> Learning para gerar insights relevantes</w:t>
-            </w:r>
-            <w:bookmarkStart w:id="0" w:name="_GoBack"/>
-            <w:bookmarkEnd w:id="0"/>
-            <w:r>
-              <w:rPr>
-                <w:rFonts w:ascii="Arial" w:eastAsia="Arial" w:hAnsi="Arial" w:cs="Arial"/>
-                <w:color w:val="525252"/>
-                <w:sz w:val="20"/>
-                <w:szCs w:val="20"/>
-              </w:rPr>
-              <w:t xml:space="preserve">. O sistema será desenvolvido como um painel interativo, permitindo que os gestores visualizem os resultados de forma prática. Durante a implementação, serão realizadas demonstrações e reuniões com </w:t>
+              <w:t xml:space="preserve"> Learning para gerar insights relevantes. O sistema será desenvolvido como um painel interativo, permitindo que os gestores visualizem os resultados de forma prática. Durante a implementação, serão realizadas demonstrações e reuniões com </w:t>
             </w:r>
             <w:r>
               <w:rPr>
@@ -4251,7 +4313,7 @@
         <w:noProof/>
       </w:rPr>
       <w:drawing>
-        <wp:anchor distT="0" distB="0" distL="0" distR="0" simplePos="0" relativeHeight="251658240" behindDoc="1" locked="0" layoutInCell="1" hidden="0" allowOverlap="1">
+        <wp:anchor distT="0" distB="0" distL="0" distR="0" simplePos="0" relativeHeight="251658240" behindDoc="1" locked="0" layoutInCell="1" hidden="0" allowOverlap="1" wp14:anchorId="5CD5DF87" wp14:editId="13ED2ED0">
           <wp:simplePos x="0" y="0"/>
           <wp:positionH relativeFrom="column">
             <wp:posOffset>-1069339</wp:posOffset>

</xml_diff>